<commit_message>
Finished milestone, pushing it back so that I can hand it in at home.
</commit_message>
<xml_diff>
--- a/Playtests/Milestone 3_AlkalineGroup.docx
+++ b/Playtests/Milestone 3_AlkalineGroup.docx
@@ -77,13 +77,8 @@
           <w:numId w:val="2"/>
         </w:numPr>
       </w:pPr>
-      <w:proofErr w:type="gramStart"/>
       <w:r>
-        <w:t>Video</w:t>
-      </w:r>
-      <w:proofErr w:type="gramEnd"/>
-      <w:r>
-        <w:t xml:space="preserve"> should be no longer than 5 minutes. </w:t>
+        <w:t xml:space="preserve">Video should be no longer than 5 minutes. </w:t>
       </w:r>
     </w:p>
     <w:p>
@@ -220,13 +215,7 @@
         <w:pStyle w:val="ListParagraph"/>
       </w:pPr>
       <w:r>
-        <w:t xml:space="preserve">Mainly just a lot of pushing all the art in that we had been working on during the previous milestone, along with UI design. </w:t>
-      </w:r>
-      <w:r>
-        <w:t>So,</w:t>
-      </w:r>
-      <w:r>
-        <w:t xml:space="preserve"> the main animations are tied into the game mechanics and UI currently works. Now, we are focusing on additional tidbits that need to be added and making minor adjustments to what we already have.</w:t>
+        <w:t>Mainly just a lot of pushing all the art in that we had been working on during the previous milestone, along with UI design. So, the main animations are tied into the game mechanics and UI currently works. Now, we are focusing on additional tidbits that need to be added and making minor adjustments to what we already have.</w:t>
       </w:r>
     </w:p>
     <w:p>
@@ -286,6 +275,27 @@
     </w:p>
     <w:p>
       <w:pPr>
+        <w:ind w:left="720"/>
+      </w:pPr>
+      <w:r>
+        <w:t xml:space="preserve">I think the players enjoyed the puzzles the most. They had positive reactions to solving puzzles and also being pulled into a magnet. Most successful elements were our level pacing up until the </w:t>
+      </w:r>
+      <w:proofErr w:type="spellStart"/>
+      <w:r>
+        <w:t>jumpscare</w:t>
+      </w:r>
+      <w:proofErr w:type="spellEnd"/>
+      <w:r>
+        <w:t xml:space="preserve"> that is level 12. When reaching level 12, most players experienced frustration and a sense of overwhelm.</w:t>
+      </w:r>
+    </w:p>
+    <w:p>
+      <w:pPr>
+        <w:ind w:left="720"/>
+      </w:pPr>
+    </w:p>
+    <w:p>
+      <w:pPr>
         <w:pStyle w:val="ListParagraph"/>
         <w:numPr>
           <w:ilvl w:val="0"/>
@@ -298,6 +308,18 @@
     </w:p>
     <w:p>
       <w:pPr>
+        <w:pStyle w:val="ListParagraph"/>
+      </w:pPr>
+      <w:r>
+        <w:t xml:space="preserve">Players struggled with the readability of a couple levels. Level 8 is probably the best example of this. Lots of players thought the level was unfinished and were unsure what they were supposed to do in order to solve it. </w:t>
+      </w:r>
+      <w:r>
+        <w:lastRenderedPageBreak/>
+        <w:t>We will try to address this by adding more sprites for the pressure plates so that it will encourage a specific behavior from the player in order to meet the weight requirements of the pressure plate. Another adjustment will be with the level itself. We will adjust the level to subconsciously push the player towards solving the puzzle through level design.</w:t>
+      </w:r>
+    </w:p>
+    <w:p>
+      <w:pPr>
         <w:pStyle w:val="Heading3"/>
       </w:pPr>
       <w:r>
@@ -319,6 +341,19 @@
     <w:p>
       <w:pPr>
         <w:pStyle w:val="ListParagraph"/>
+      </w:pPr>
+      <w:r>
+        <w:t>Yes, the engagement of the game and the fun have improved from the last playtest. The game is longer and the puzzles are more well thought out. This makes it so the player spends more time in each level and feels more determined to complete the puzzles.</w:t>
+      </w:r>
+    </w:p>
+    <w:p>
+      <w:pPr>
+        <w:pStyle w:val="ListParagraph"/>
+      </w:pPr>
+    </w:p>
+    <w:p>
+      <w:pPr>
+        <w:pStyle w:val="ListParagraph"/>
         <w:numPr>
           <w:ilvl w:val="0"/>
           <w:numId w:val="27"/>
@@ -331,6 +366,19 @@
     <w:p>
       <w:pPr>
         <w:pStyle w:val="ListParagraph"/>
+      </w:pPr>
+      <w:r>
+        <w:t>Yes and no. I tried to design puzzles that would introduce new mechanics to the players gradually. Then, follow those up with puzzles that would test the player’s knowledge of those mechanics. When following this structure, the players did not struggle to find the solution of the puzzle. The problem existed when this formula was not followed for level 12. This level was overwhelming because it introduced too many new elements that the player had not yet seen.</w:t>
+      </w:r>
+    </w:p>
+    <w:p>
+      <w:pPr>
+        <w:pStyle w:val="ListParagraph"/>
+      </w:pPr>
+    </w:p>
+    <w:p>
+      <w:pPr>
+        <w:pStyle w:val="ListParagraph"/>
         <w:numPr>
           <w:ilvl w:val="0"/>
           <w:numId w:val="27"/>
@@ -343,6 +391,19 @@
     <w:p>
       <w:pPr>
         <w:pStyle w:val="ListParagraph"/>
+      </w:pPr>
+      <w:r>
+        <w:t>Yes, right now players are confused about how much weight is required to press down a pressure plate. We are going to make more sprites to try and convey this better.</w:t>
+      </w:r>
+    </w:p>
+    <w:p>
+      <w:pPr>
+        <w:pStyle w:val="ListParagraph"/>
+      </w:pPr>
+    </w:p>
+    <w:p>
+      <w:pPr>
+        <w:pStyle w:val="ListParagraph"/>
         <w:numPr>
           <w:ilvl w:val="0"/>
           <w:numId w:val="27"/>
@@ -354,10 +415,17 @@
     </w:p>
     <w:p>
       <w:pPr>
+        <w:pStyle w:val="ListParagraph"/>
+      </w:pPr>
+      <w:r>
+        <w:t xml:space="preserve">I think our core loop is established at this stage. The best thing for us to do now, is to polish the game up and therefore put more attention on the core loop through polish. </w:t>
+      </w:r>
+    </w:p>
+    <w:p>
+      <w:pPr>
         <w:pStyle w:val="Heading3"/>
       </w:pPr>
       <w:r>
-        <w:lastRenderedPageBreak/>
         <w:t>Art Questions:</w:t>
       </w:r>
     </w:p>
@@ -407,13 +475,7 @@
         </w:rPr>
       </w:pPr>
       <w:r>
-        <w:t xml:space="preserve">So far, we haven’t run into too many issues with visual clarity when it comes to actual in game elements. However, there </w:t>
-      </w:r>
-      <w:r>
-        <w:t>were</w:t>
-      </w:r>
-      <w:r>
-        <w:t xml:space="preserve"> some issues regarding UI clarity that needed fixing. For example, the battery can be placed differently to prevent it from blocking some of the game elements on certain levels.</w:t>
+        <w:t>So far, we haven’t run into too many issues with visual clarity when it comes to actual in game elements. However, there were some issues regarding UI clarity that needed fixing. For example, the battery can be placed differently to prevent it from blocking some of the game elements on certain levels.</w:t>
       </w:r>
     </w:p>
     <w:p>
@@ -442,15 +504,7 @@
         <w:pStyle w:val="ListParagraph"/>
       </w:pPr>
       <w:r>
-        <w:t xml:space="preserve">A push animation was added on to the robot to make it look like the poor thing wasn’t ramming </w:t>
-      </w:r>
-      <w:proofErr w:type="gramStart"/>
-      <w:r>
-        <w:t>head first</w:t>
-      </w:r>
-      <w:proofErr w:type="gramEnd"/>
-      <w:r>
-        <w:t xml:space="preserve"> into the item it was pushing.</w:t>
+        <w:t>A push animation was added on to the robot to make it look like the poor thing wasn’t ramming head first into the item it was pushing.</w:t>
       </w:r>
     </w:p>
     <w:p>
@@ -594,10 +648,7 @@
         </w:numPr>
       </w:pPr>
       <w:r>
-        <w:t xml:space="preserve">UI will be more clearly </w:t>
-      </w:r>
-      <w:r>
-        <w:t>readable.</w:t>
+        <w:t>UI will be more clearly readable.</w:t>
       </w:r>
     </w:p>
     <w:p>
@@ -621,10 +672,7 @@
         </w:numPr>
       </w:pPr>
       <w:r>
-        <w:t xml:space="preserve">Levels and art will be more </w:t>
-      </w:r>
-      <w:r>
-        <w:t>polished.</w:t>
+        <w:t>Levels and art will be more polished.</w:t>
       </w:r>
     </w:p>
     <w:p>
@@ -636,15 +684,7 @@
         </w:numPr>
       </w:pPr>
       <w:r>
-        <w:t xml:space="preserve">What specific art changes will you implement before the next milestone and how will they improve </w:t>
-      </w:r>
-      <w:proofErr w:type="gramStart"/>
-      <w:r>
-        <w:t>the clarity</w:t>
-      </w:r>
-      <w:proofErr w:type="gramEnd"/>
-      <w:r>
-        <w:t xml:space="preserve"> and immersion?</w:t>
+        <w:t>What specific art changes will you implement before the next milestone and how will they improve the clarity and immersion?</w:t>
       </w:r>
     </w:p>
     <w:p>
@@ -708,7 +748,7 @@
                     </pic:cNvPicPr>
                   </pic:nvPicPr>
                   <pic:blipFill>
-                    <a:blip r:embed="rId5">
+                    <a:blip r:embed="rId6">
                       <a:extLst>
                         <a:ext uri="{28A0092B-C50C-407E-A947-70E740481C1C}">
                           <a14:useLocalDpi xmlns:a14="http://schemas.microsoft.com/office/drawing/2010/main" val="0"/>
@@ -2879,25 +2919,7 @@
                 <w:sz w:val="20"/>
                 <w:szCs w:val="20"/>
               </w:rPr>
-              <w:t xml:space="preserve"> video content indicates </w:t>
-            </w:r>
-            <w:proofErr w:type="gramStart"/>
-            <w:r>
-              <w:rPr>
-                <w:rFonts w:ascii="Calibri" w:eastAsia="Arial" w:hAnsi="Calibri" w:cs="Calibri"/>
-                <w:sz w:val="20"/>
-                <w:szCs w:val="20"/>
-              </w:rPr>
-              <w:t>ones</w:t>
-            </w:r>
-            <w:proofErr w:type="gramEnd"/>
-            <w:r>
-              <w:rPr>
-                <w:rFonts w:ascii="Calibri" w:eastAsia="Arial" w:hAnsi="Calibri" w:cs="Calibri"/>
-                <w:sz w:val="20"/>
-                <w:szCs w:val="20"/>
-              </w:rPr>
-              <w:t xml:space="preserve"> reflection on planning and direction</w:t>
+              <w:t xml:space="preserve"> video content indicates ones reflection on planning and direction</w:t>
             </w:r>
           </w:p>
         </w:tc>
@@ -8123,4 +8145,16 @@
     </a:ext>
   </a:extLst>
 </a:theme>
+</file>
+
+<file path=customXml/item1.xml><?xml version="1.0" encoding="utf-8"?>
+<b:Sources xmlns:b="http://schemas.openxmlformats.org/officeDocument/2006/bibliography" xmlns="http://schemas.openxmlformats.org/officeDocument/2006/bibliography" SelectedStyle="\APASixthEditionOfficeOnline.xsl" StyleName="APA" Version="6"/>
+</file>
+
+<file path=customXml/itemProps1.xml><?xml version="1.0" encoding="utf-8"?>
+<ds:datastoreItem xmlns:ds="http://schemas.openxmlformats.org/officeDocument/2006/customXml" ds:itemID="{671AC009-19BB-4931-9879-027E459BF770}">
+  <ds:schemaRefs>
+    <ds:schemaRef ds:uri="http://schemas.openxmlformats.org/officeDocument/2006/bibliography"/>
+  </ds:schemaRefs>
+</ds:datastoreItem>
 </file>
</xml_diff>